<commit_message>
añadido comentarios de diagramas, manual de usuario, evolucion (Falta implementacion y pruebas de like/dislike)
</commit_message>
<xml_diff>
--- a/INFO-GAME_MASHUP.docx
+++ b/INFO-GAME_MASHUP.docx
@@ -270,14 +270,6 @@
     </w:p>
     <w:p>
       <w:pPr>
-        <w:rPr>
-          <w:rFonts w:asciiTheme="majorHAnsi" w:hAnsiTheme="majorHAnsi"/>
-          <w:szCs w:val="24"/>
-        </w:rPr>
-      </w:pPr>
-    </w:p>
-    <w:p>
-      <w:pPr>
         <w:spacing w:after="0"/>
         <w:rPr>
           <w:szCs w:val="24"/>
@@ -578,6 +570,7 @@
           <w:sz w:val="32"/>
           <w:szCs w:val="32"/>
         </w:rPr>
+        <w:lastRenderedPageBreak/>
         <w:t>Historial de versiones</w:t>
       </w:r>
     </w:p>
@@ -1241,9 +1234,18 @@
             <w:pPr>
               <w:rPr>
                 <w:rFonts w:cs="Arial"/>
+                <w:b w:val="0"/>
                 <w:sz w:val="22"/>
               </w:rPr>
             </w:pPr>
+            <w:r>
+              <w:rPr>
+                <w:rFonts w:cs="Arial"/>
+                <w:b w:val="0"/>
+                <w:sz w:val="22"/>
+              </w:rPr>
+              <w:t>25/05/2019</w:t>
+            </w:r>
           </w:p>
         </w:tc>
         <w:tc>
@@ -1265,6 +1267,13 @@
                 <w:sz w:val="22"/>
               </w:rPr>
             </w:pPr>
+            <w:r>
+              <w:rPr>
+                <w:rFonts w:cs="Arial"/>
+                <w:sz w:val="22"/>
+              </w:rPr>
+              <w:t>1.2</w:t>
+            </w:r>
           </w:p>
         </w:tc>
         <w:tc>
@@ -1285,6 +1294,77 @@
                 <w:sz w:val="22"/>
               </w:rPr>
             </w:pPr>
+            <w:r>
+              <w:rPr>
+                <w:rFonts w:cs="Arial"/>
+                <w:sz w:val="22"/>
+              </w:rPr>
+              <w:t>-Incluye descripciones de la totalidad de los diagramas, la implementación de todos ellos y diversas modificaciones en el campo de evolución.</w:t>
+            </w:r>
+          </w:p>
+          <w:p>
+            <w:pPr>
+              <w:cnfStyle w:val="000000100000" w:firstRow="0" w:lastRow="0" w:firstColumn="0" w:lastColumn="0" w:oddVBand="0" w:evenVBand="0" w:oddHBand="1" w:evenHBand="0" w:firstRowFirstColumn="0" w:firstRowLastColumn="0" w:lastRowFirstColumn="0" w:lastRowLastColumn="0"/>
+              <w:rPr>
+                <w:rFonts w:cs="Arial"/>
+                <w:sz w:val="22"/>
+              </w:rPr>
+            </w:pPr>
+            <w:r>
+              <w:rPr>
+                <w:rFonts w:cs="Arial"/>
+                <w:sz w:val="22"/>
+              </w:rPr>
+              <w:t xml:space="preserve">-Se han incluido las pruebas </w:t>
+            </w:r>
+          </w:p>
+          <w:p>
+            <w:pPr>
+              <w:cnfStyle w:val="000000100000" w:firstRow="0" w:lastRow="0" w:firstColumn="0" w:lastColumn="0" w:oddVBand="0" w:evenVBand="0" w:oddHBand="1" w:evenHBand="0" w:firstRowFirstColumn="0" w:firstRowLastColumn="0" w:lastRowFirstColumn="0" w:lastRowLastColumn="0"/>
+              <w:rPr>
+                <w:rFonts w:cs="Arial"/>
+                <w:sz w:val="22"/>
+              </w:rPr>
+            </w:pPr>
+            <w:r>
+              <w:rPr>
+                <w:rFonts w:cs="Arial"/>
+                <w:sz w:val="22"/>
+              </w:rPr>
+              <w:t>-Se ha incluido capturas de funcionamiento en el manual de usuario</w:t>
+            </w:r>
+          </w:p>
+          <w:p>
+            <w:pPr>
+              <w:cnfStyle w:val="000000100000" w:firstRow="0" w:lastRow="0" w:firstColumn="0" w:lastColumn="0" w:oddVBand="0" w:evenVBand="0" w:oddHBand="1" w:evenHBand="0" w:firstRowFirstColumn="0" w:firstRowLastColumn="0" w:lastRowFirstColumn="0" w:lastRowLastColumn="0"/>
+              <w:rPr>
+                <w:rFonts w:cs="Arial"/>
+                <w:sz w:val="22"/>
+              </w:rPr>
+            </w:pPr>
+            <w:r>
+              <w:rPr>
+                <w:rFonts w:cs="Arial"/>
+                <w:sz w:val="22"/>
+              </w:rPr>
+              <w:t>-Se ha incluido la documentación de la API</w:t>
+            </w:r>
+          </w:p>
+          <w:p>
+            <w:pPr>
+              <w:cnfStyle w:val="000000100000" w:firstRow="0" w:lastRow="0" w:firstColumn="0" w:lastColumn="0" w:oddVBand="0" w:evenVBand="0" w:oddHBand="1" w:evenHBand="0" w:firstRowFirstColumn="0" w:firstRowLastColumn="0" w:lastRowFirstColumn="0" w:lastRowLastColumn="0"/>
+              <w:rPr>
+                <w:rFonts w:cs="Arial"/>
+                <w:sz w:val="22"/>
+              </w:rPr>
+            </w:pPr>
+            <w:r>
+              <w:rPr>
+                <w:rFonts w:cs="Arial"/>
+                <w:sz w:val="22"/>
+              </w:rPr>
+              <w:t>-Se ha modificado el apartado de implementación.</w:t>
+            </w:r>
           </w:p>
         </w:tc>
         <w:tc>
@@ -1297,6 +1377,84 @@
               <w:right w:w="142" w:type="dxa"/>
             </w:tcMar>
           </w:tcPr>
+          <w:p>
+            <w:pPr>
+              <w:cnfStyle w:val="000000100000" w:firstRow="0" w:lastRow="0" w:firstColumn="0" w:lastColumn="0" w:oddVBand="0" w:evenVBand="0" w:oddHBand="1" w:evenHBand="0" w:firstRowFirstColumn="0" w:firstRowLastColumn="0" w:lastRowFirstColumn="0" w:lastRowLastColumn="0"/>
+              <w:rPr>
+                <w:sz w:val="22"/>
+                <w:szCs w:val="24"/>
+              </w:rPr>
+            </w:pPr>
+            <w:r>
+              <w:rPr>
+                <w:sz w:val="22"/>
+                <w:szCs w:val="24"/>
+              </w:rPr>
+              <w:t xml:space="preserve">-Francisco Alé Palacios </w:t>
+            </w:r>
+          </w:p>
+          <w:p>
+            <w:pPr>
+              <w:cnfStyle w:val="000000100000" w:firstRow="0" w:lastRow="0" w:firstColumn="0" w:lastColumn="0" w:oddVBand="0" w:evenVBand="0" w:oddHBand="1" w:evenHBand="0" w:firstRowFirstColumn="0" w:firstRowLastColumn="0" w:lastRowFirstColumn="0" w:lastRowLastColumn="0"/>
+              <w:rPr>
+                <w:sz w:val="22"/>
+                <w:szCs w:val="24"/>
+              </w:rPr>
+            </w:pPr>
+            <w:r>
+              <w:rPr>
+                <w:sz w:val="22"/>
+                <w:szCs w:val="24"/>
+              </w:rPr>
+              <w:t xml:space="preserve">-Pedro Biedma Fresno </w:t>
+            </w:r>
+          </w:p>
+          <w:p>
+            <w:pPr>
+              <w:cnfStyle w:val="000000100000" w:firstRow="0" w:lastRow="0" w:firstColumn="0" w:lastColumn="0" w:oddVBand="0" w:evenVBand="0" w:oddHBand="1" w:evenHBand="0" w:firstRowFirstColumn="0" w:firstRowLastColumn="0" w:lastRowFirstColumn="0" w:lastRowLastColumn="0"/>
+              <w:rPr>
+                <w:sz w:val="22"/>
+                <w:szCs w:val="24"/>
+              </w:rPr>
+            </w:pPr>
+            <w:r>
+              <w:rPr>
+                <w:sz w:val="22"/>
+                <w:szCs w:val="24"/>
+              </w:rPr>
+              <w:t xml:space="preserve">-Enrique Merino Verde </w:t>
+            </w:r>
+          </w:p>
+          <w:p>
+            <w:pPr>
+              <w:cnfStyle w:val="000000100000" w:firstRow="0" w:lastRow="0" w:firstColumn="0" w:lastColumn="0" w:oddVBand="0" w:evenVBand="0" w:oddHBand="1" w:evenHBand="0" w:firstRowFirstColumn="0" w:firstRowLastColumn="0" w:lastRowFirstColumn="0" w:lastRowLastColumn="0"/>
+              <w:rPr>
+                <w:sz w:val="22"/>
+                <w:szCs w:val="24"/>
+              </w:rPr>
+            </w:pPr>
+            <w:r>
+              <w:rPr>
+                <w:sz w:val="22"/>
+                <w:szCs w:val="24"/>
+              </w:rPr>
+              <w:t>-José Manuel Gata</w:t>
+            </w:r>
+            <w:r>
+              <w:rPr>
+                <w:sz w:val="22"/>
+                <w:szCs w:val="24"/>
+              </w:rPr>
+              <w:t xml:space="preserve"> </w:t>
+            </w:r>
+            <w:r>
+              <w:rPr>
+                <w:sz w:val="22"/>
+                <w:szCs w:val="24"/>
+              </w:rPr>
+              <w:t xml:space="preserve">Fernández  </w:t>
+            </w:r>
+          </w:p>
           <w:p>
             <w:pPr>
               <w:cnfStyle w:val="000000100000" w:firstRow="0" w:lastRow="0" w:firstColumn="0" w:lastColumn="0" w:oddVBand="0" w:evenVBand="0" w:oddHBand="1" w:evenHBand="0" w:firstRowFirstColumn="0" w:firstRowLastColumn="0" w:lastRowFirstColumn="0" w:lastRowLastColumn="0"/>
@@ -1391,129 +1549,7 @@
           </w:p>
         </w:tc>
       </w:tr>
-      <w:tr>
-        <w:trPr>
-          <w:cnfStyle w:val="000000100000" w:firstRow="0" w:lastRow="0" w:firstColumn="0" w:lastColumn="0" w:oddVBand="0" w:evenVBand="0" w:oddHBand="1" w:evenHBand="0" w:firstRowFirstColumn="0" w:firstRowLastColumn="0" w:lastRowFirstColumn="0" w:lastRowLastColumn="0"/>
-        </w:trPr>
-        <w:tc>
-          <w:tcPr>
-            <w:cnfStyle w:val="001000000000" w:firstRow="0" w:lastRow="0" w:firstColumn="1" w:lastColumn="0" w:oddVBand="0" w:evenVBand="0" w:oddHBand="0" w:evenHBand="0" w:firstRowFirstColumn="0" w:firstRowLastColumn="0" w:lastRowFirstColumn="0" w:lastRowLastColumn="0"/>
-            <w:tcW w:w="2345" w:type="dxa"/>
-            <w:tcMar>
-              <w:top w:w="113" w:type="dxa"/>
-              <w:left w:w="142" w:type="dxa"/>
-              <w:bottom w:w="113" w:type="dxa"/>
-              <w:right w:w="142" w:type="dxa"/>
-            </w:tcMar>
-          </w:tcPr>
-          <w:p>
-            <w:pPr>
-              <w:rPr>
-                <w:rFonts w:cs="Arial"/>
-                <w:sz w:val="22"/>
-              </w:rPr>
-            </w:pPr>
-          </w:p>
-        </w:tc>
-        <w:tc>
-          <w:tcPr>
-            <w:tcW w:w="982" w:type="dxa"/>
-            <w:tcMar>
-              <w:top w:w="113" w:type="dxa"/>
-              <w:left w:w="142" w:type="dxa"/>
-              <w:bottom w:w="113" w:type="dxa"/>
-              <w:right w:w="142" w:type="dxa"/>
-            </w:tcMar>
-          </w:tcPr>
-          <w:p>
-            <w:pPr>
-              <w:jc w:val="center"/>
-              <w:cnfStyle w:val="000000100000" w:firstRow="0" w:lastRow="0" w:firstColumn="0" w:lastColumn="0" w:oddVBand="0" w:evenVBand="0" w:oddHBand="1" w:evenHBand="0" w:firstRowFirstColumn="0" w:firstRowLastColumn="0" w:lastRowFirstColumn="0" w:lastRowLastColumn="0"/>
-              <w:rPr>
-                <w:rFonts w:cs="Arial"/>
-                <w:sz w:val="22"/>
-              </w:rPr>
-            </w:pPr>
-          </w:p>
-        </w:tc>
-        <w:tc>
-          <w:tcPr>
-            <w:tcW w:w="4329" w:type="dxa"/>
-            <w:tcMar>
-              <w:top w:w="113" w:type="dxa"/>
-              <w:left w:w="142" w:type="dxa"/>
-              <w:bottom w:w="113" w:type="dxa"/>
-              <w:right w:w="142" w:type="dxa"/>
-            </w:tcMar>
-          </w:tcPr>
-          <w:p>
-            <w:pPr>
-              <w:cnfStyle w:val="000000100000" w:firstRow="0" w:lastRow="0" w:firstColumn="0" w:lastColumn="0" w:oddVBand="0" w:evenVBand="0" w:oddHBand="1" w:evenHBand="0" w:firstRowFirstColumn="0" w:firstRowLastColumn="0" w:lastRowFirstColumn="0" w:lastRowLastColumn="0"/>
-              <w:rPr>
-                <w:rFonts w:cs="Arial"/>
-                <w:sz w:val="22"/>
-              </w:rPr>
-            </w:pPr>
-          </w:p>
-        </w:tc>
-        <w:tc>
-          <w:tcPr>
-            <w:tcW w:w="2976" w:type="dxa"/>
-            <w:tcMar>
-              <w:top w:w="113" w:type="dxa"/>
-              <w:left w:w="142" w:type="dxa"/>
-              <w:bottom w:w="113" w:type="dxa"/>
-              <w:right w:w="142" w:type="dxa"/>
-            </w:tcMar>
-          </w:tcPr>
-          <w:p>
-            <w:pPr>
-              <w:cnfStyle w:val="000000100000" w:firstRow="0" w:lastRow="0" w:firstColumn="0" w:lastColumn="0" w:oddVBand="0" w:evenVBand="0" w:oddHBand="1" w:evenHBand="0" w:firstRowFirstColumn="0" w:firstRowLastColumn="0" w:lastRowFirstColumn="0" w:lastRowLastColumn="0"/>
-              <w:rPr>
-                <w:rFonts w:cs="Arial"/>
-                <w:sz w:val="22"/>
-              </w:rPr>
-            </w:pPr>
-          </w:p>
-        </w:tc>
-      </w:tr>
     </w:tbl>
-    <w:p>
-      <w:pPr>
-        <w:spacing w:after="0"/>
-        <w:rPr>
-          <w:sz w:val="28"/>
-          <w:szCs w:val="28"/>
-        </w:rPr>
-      </w:pPr>
-    </w:p>
-    <w:p>
-      <w:pPr>
-        <w:spacing w:after="0"/>
-        <w:rPr>
-          <w:sz w:val="28"/>
-          <w:szCs w:val="28"/>
-        </w:rPr>
-      </w:pPr>
-    </w:p>
-    <w:p>
-      <w:pPr>
-        <w:spacing w:after="0"/>
-        <w:rPr>
-          <w:sz w:val="28"/>
-          <w:szCs w:val="28"/>
-        </w:rPr>
-      </w:pPr>
-    </w:p>
-    <w:p>
-      <w:pPr>
-        <w:spacing w:after="0"/>
-        <w:rPr>
-          <w:sz w:val="28"/>
-          <w:szCs w:val="28"/>
-        </w:rPr>
-      </w:pPr>
-    </w:p>
     <w:p>
       <w:pPr>
         <w:spacing w:after="0"/>
@@ -3530,29 +3566,6 @@
         <w:rPr>
           <w:b/>
         </w:rPr>
-        <w:t>Reddit</w:t>
-      </w:r>
-      <w:r>
-        <w:rPr>
-          <w:b/>
-        </w:rPr>
-        <w:t>:</w:t>
-      </w:r>
-      <w:r>
-        <w:t xml:space="preserve"> con esta API podremos </w:t>
-      </w:r>
-      <w:r>
-        <w:t>acceder a foros relacionados con el videojuego buscado.</w:t>
-      </w:r>
-    </w:p>
-    <w:p>
-      <w:pPr>
-        <w:jc w:val="both"/>
-      </w:pPr>
-      <w:r>
-        <w:rPr>
-          <w:b/>
-        </w:rPr>
         <w:t xml:space="preserve">Spotify: </w:t>
       </w:r>
       <w:r>
@@ -3697,19 +3710,7 @@
                 <w:rPr>
                   <w:rStyle w:val="Hipervnculo"/>
                 </w:rPr>
-                <w:t>https://e</w:t>
-              </w:r>
-              <w:r>
-                <w:rPr>
-                  <w:rStyle w:val="Hipervnculo"/>
-                </w:rPr>
-                <w:t>s</w:t>
-              </w:r>
-              <w:r>
-                <w:rPr>
-                  <w:rStyle w:val="Hipervnculo"/>
-                </w:rPr>
-                <w:t>.wikipedia.org/w/api.php</w:t>
+                <w:t>https://es.wikipedia.org/w/api.php</w:t>
               </w:r>
             </w:hyperlink>
           </w:p>
@@ -3939,8 +3940,19 @@
     <w:p>
       <w:pPr>
         <w:pStyle w:val="Ttulo2"/>
+        <w:numPr>
+          <w:ilvl w:val="0"/>
+          <w:numId w:val="0"/>
+        </w:numPr>
+        <w:ind w:left="576"/>
       </w:pPr>
       <w:bookmarkStart w:id="2" w:name="_Toc3535433"/>
+    </w:p>
+    <w:p/>
+    <w:p>
+      <w:pPr>
+        <w:pStyle w:val="Ttulo2"/>
+      </w:pPr>
       <w:r>
         <w:lastRenderedPageBreak/>
         <w:t>Evolución del proyecto</w:t>
@@ -3989,21 +4001,11 @@
         <w:t>,</w:t>
       </w:r>
       <w:r>
-        <w:t xml:space="preserve"> mediante servicios tales como </w:t>
-      </w:r>
-      <w:proofErr w:type="spellStart"/>
-      <w:r>
-        <w:t>Twitch</w:t>
-      </w:r>
-      <w:proofErr w:type="spellEnd"/>
-      <w:r>
-        <w:t xml:space="preserve"> o </w:t>
-      </w:r>
-      <w:proofErr w:type="spellStart"/>
-      <w:r>
-        <w:t>Youtube</w:t>
-      </w:r>
-      <w:proofErr w:type="spellEnd"/>
+        <w:t xml:space="preserve"> mediante servicios tales como Twitch o </w:t>
+      </w:r>
+      <w:r>
+        <w:t>YouTube</w:t>
+      </w:r>
       <w:r>
         <w:t>,</w:t>
       </w:r>
@@ -4024,15 +4026,7 @@
         <w:jc w:val="both"/>
       </w:pPr>
       <w:r>
-        <w:t xml:space="preserve">En lugar de </w:t>
-      </w:r>
-      <w:proofErr w:type="spellStart"/>
-      <w:r>
-        <w:t>Mediawiki</w:t>
-      </w:r>
-      <w:proofErr w:type="spellEnd"/>
-      <w:r>
-        <w:t>, escogimos IGDB, una base de datos de videojuegos, mucho más fiable que nuestra anterior opción.</w:t>
+        <w:t>En lugar de Mediawiki, escogimos IGDB, una base de datos de videojuegos, mucho más fiable que nuestra anterior opción.</w:t>
       </w:r>
     </w:p>
     <w:p>
@@ -4048,16 +4042,69 @@
         <w:jc w:val="both"/>
       </w:pPr>
       <w:r>
-        <w:t xml:space="preserve">Sin embargo, hemos decidido no descartar por el momento el uso de la API de Reddit hasta comprobar su viabilidad y decidir su implementación o no. Así pues, hemos decidido modificar los diagramas y el mockup acorde a la implementación de la API de </w:t>
-      </w:r>
-      <w:proofErr w:type="gramStart"/>
-      <w:r>
-        <w:t>YouTube</w:t>
-      </w:r>
-      <w:proofErr w:type="gramEnd"/>
-      <w:r>
-        <w:t xml:space="preserve"> pero manteniendo las operaciones que debería realizar Reddit.</w:t>
-      </w:r>
+        <w:t>Sin embargo, hemos decidido no descartar por el momento el uso de la API de Reddit hasta comprobar su viabilidad y decidir su implementación o no. Así pues, hemos decidido modificar los diagramas y el mockup acorde a la implementación de la API de YouTube pero manteniendo las operaciones que debería realizar Reddit.</w:t>
+      </w:r>
+    </w:p>
+    <w:p>
+      <w:pPr>
+        <w:jc w:val="both"/>
+      </w:pPr>
+      <w:r>
+        <w:t>Finalmente hemos concluido que no haremos uso de la API de Reddit, la cual será sustituida por la de YouTube, la operación de Post que proponíamos con la API de Reddit va a ser sustituida por varias operaciones de post haciendo uso de la API de YouTube, en concreto postear un comentario desde el Mashup, dar like al video o dar dislike.</w:t>
+      </w:r>
+    </w:p>
+    <w:p>
+      <w:pPr>
+        <w:jc w:val="both"/>
+      </w:pPr>
+      <w:r>
+        <w:t>La API de IGBD también ha sido sustituida por la de Wikipedia, contactamos con IGDB los cuales nos informaron de una de sus versiones iba a ser eliminada pronto, sin embargo ante la duda y la tardanza en responder de IGDB decidimos sustituir su API por la de Wikipedia y así evitar futuros problemas.</w:t>
+      </w:r>
+    </w:p>
+    <w:p>
+      <w:pPr>
+        <w:jc w:val="both"/>
+      </w:pPr>
+      <w:r>
+        <w:t xml:space="preserve">La vista de la aplicación ha sufrido bastantes </w:t>
+      </w:r>
+      <w:r>
+        <w:t>alteraciones</w:t>
+      </w:r>
+      <w:r>
+        <w:t xml:space="preserve"> a lo largo del desarrollo debido a los constantes cambios, los cuales han provocado</w:t>
+      </w:r>
+      <w:r>
+        <w:t xml:space="preserve"> que las</w:t>
+      </w:r>
+      <w:r>
+        <w:t xml:space="preserve"> </w:t>
+      </w:r>
+      <w:r>
+        <w:t>modificaciones</w:t>
+      </w:r>
+      <w:r>
+        <w:t xml:space="preserve"> en las diferentes vistas se tuvieran que realizar para una mejor implementación visual.</w:t>
+      </w:r>
+    </w:p>
+    <w:p>
+      <w:pPr>
+        <w:jc w:val="both"/>
+      </w:pPr>
+      <w:r>
+        <w:t>El desarrollo se ha completado a la perfección pudiendo aplicar los cambios que</w:t>
+      </w:r>
+      <w:r>
+        <w:t xml:space="preserve"> eran</w:t>
+      </w:r>
+      <w:r>
+        <w:t xml:space="preserve"> necesarios sin ningún tipo de problema de funcionamiento.</w:t>
+      </w:r>
+    </w:p>
+    <w:p>
+      <w:pPr>
+        <w:jc w:val="both"/>
+      </w:pPr>
     </w:p>
     <w:p>
       <w:pPr>
@@ -4071,6 +4118,17 @@
     </w:p>
     <w:p>
       <w:pPr>
+        <w:pStyle w:val="Ttulo1"/>
+      </w:pPr>
+      <w:bookmarkStart w:id="3" w:name="_Toc3535434"/>
+      <w:r>
+        <w:lastRenderedPageBreak/>
+        <w:t>Prototipos de interfaz de usuario</w:t>
+      </w:r>
+      <w:bookmarkEnd w:id="3"/>
+    </w:p>
+    <w:p>
+      <w:pPr>
         <w:spacing w:after="0"/>
         <w:rPr>
           <w:rFonts w:asciiTheme="majorHAnsi" w:hAnsiTheme="majorHAnsi"/>
@@ -4081,157 +4139,6 @@
     </w:p>
     <w:p>
       <w:pPr>
-        <w:spacing w:after="0"/>
-        <w:rPr>
-          <w:rFonts w:asciiTheme="majorHAnsi" w:hAnsiTheme="majorHAnsi"/>
-          <w:sz w:val="28"/>
-          <w:szCs w:val="28"/>
-        </w:rPr>
-      </w:pPr>
-    </w:p>
-    <w:p>
-      <w:pPr>
-        <w:spacing w:after="0"/>
-        <w:rPr>
-          <w:rFonts w:asciiTheme="majorHAnsi" w:hAnsiTheme="majorHAnsi"/>
-          <w:sz w:val="28"/>
-          <w:szCs w:val="28"/>
-        </w:rPr>
-      </w:pPr>
-    </w:p>
-    <w:p>
-      <w:pPr>
-        <w:spacing w:after="0"/>
-        <w:rPr>
-          <w:rFonts w:asciiTheme="majorHAnsi" w:hAnsiTheme="majorHAnsi"/>
-          <w:sz w:val="28"/>
-          <w:szCs w:val="28"/>
-        </w:rPr>
-      </w:pPr>
-    </w:p>
-    <w:p>
-      <w:pPr>
-        <w:spacing w:after="0"/>
-        <w:rPr>
-          <w:rFonts w:asciiTheme="majorHAnsi" w:hAnsiTheme="majorHAnsi"/>
-          <w:sz w:val="28"/>
-          <w:szCs w:val="28"/>
-        </w:rPr>
-      </w:pPr>
-    </w:p>
-    <w:p>
-      <w:pPr>
-        <w:spacing w:after="0"/>
-        <w:rPr>
-          <w:rFonts w:asciiTheme="majorHAnsi" w:hAnsiTheme="majorHAnsi"/>
-          <w:sz w:val="28"/>
-          <w:szCs w:val="28"/>
-        </w:rPr>
-      </w:pPr>
-    </w:p>
-    <w:p>
-      <w:pPr>
-        <w:spacing w:after="0"/>
-        <w:rPr>
-          <w:rFonts w:asciiTheme="majorHAnsi" w:hAnsiTheme="majorHAnsi"/>
-          <w:sz w:val="28"/>
-          <w:szCs w:val="28"/>
-        </w:rPr>
-      </w:pPr>
-    </w:p>
-    <w:p>
-      <w:pPr>
-        <w:spacing w:after="0"/>
-        <w:rPr>
-          <w:rFonts w:asciiTheme="majorHAnsi" w:hAnsiTheme="majorHAnsi"/>
-          <w:sz w:val="28"/>
-          <w:szCs w:val="28"/>
-        </w:rPr>
-      </w:pPr>
-    </w:p>
-    <w:p>
-      <w:pPr>
-        <w:spacing w:after="0"/>
-        <w:rPr>
-          <w:rFonts w:asciiTheme="majorHAnsi" w:hAnsiTheme="majorHAnsi"/>
-          <w:sz w:val="28"/>
-          <w:szCs w:val="28"/>
-        </w:rPr>
-      </w:pPr>
-    </w:p>
-    <w:p>
-      <w:pPr>
-        <w:spacing w:after="0"/>
-        <w:rPr>
-          <w:rFonts w:asciiTheme="majorHAnsi" w:hAnsiTheme="majorHAnsi"/>
-          <w:sz w:val="28"/>
-          <w:szCs w:val="28"/>
-        </w:rPr>
-      </w:pPr>
-    </w:p>
-    <w:p>
-      <w:pPr>
-        <w:spacing w:after="0"/>
-        <w:rPr>
-          <w:rFonts w:asciiTheme="majorHAnsi" w:hAnsiTheme="majorHAnsi"/>
-          <w:sz w:val="28"/>
-          <w:szCs w:val="28"/>
-        </w:rPr>
-      </w:pPr>
-    </w:p>
-    <w:p>
-      <w:pPr>
-        <w:spacing w:after="0"/>
-        <w:rPr>
-          <w:rFonts w:asciiTheme="majorHAnsi" w:hAnsiTheme="majorHAnsi"/>
-          <w:sz w:val="28"/>
-          <w:szCs w:val="28"/>
-        </w:rPr>
-      </w:pPr>
-    </w:p>
-    <w:p>
-      <w:pPr>
-        <w:spacing w:after="0"/>
-        <w:rPr>
-          <w:rFonts w:asciiTheme="majorHAnsi" w:hAnsiTheme="majorHAnsi"/>
-          <w:sz w:val="28"/>
-          <w:szCs w:val="28"/>
-        </w:rPr>
-      </w:pPr>
-    </w:p>
-    <w:p>
-      <w:pPr>
-        <w:spacing w:after="0"/>
-        <w:rPr>
-          <w:rFonts w:asciiTheme="majorHAnsi" w:hAnsiTheme="majorHAnsi"/>
-          <w:sz w:val="28"/>
-          <w:szCs w:val="28"/>
-        </w:rPr>
-      </w:pPr>
-    </w:p>
-    <w:p>
-      <w:pPr>
-        <w:pStyle w:val="Ttulo1"/>
-      </w:pPr>
-      <w:bookmarkStart w:id="3" w:name="_Toc3535434"/>
-      <w:r>
-        <w:lastRenderedPageBreak/>
-        <w:t>Prototipos de interfaz de usuario</w:t>
-      </w:r>
-      <w:bookmarkEnd w:id="3"/>
-    </w:p>
-    <w:p>
-      <w:pPr>
-        <w:spacing w:after="0"/>
-        <w:rPr>
-          <w:rFonts w:asciiTheme="majorHAnsi" w:hAnsiTheme="majorHAnsi"/>
-          <w:sz w:val="28"/>
-          <w:szCs w:val="28"/>
-        </w:rPr>
-      </w:pPr>
-    </w:p>
-    <w:p>
-      <w:pPr>
         <w:pStyle w:val="Ttulo2"/>
         <w:spacing w:before="0"/>
       </w:pPr>
@@ -4244,7 +4151,6 @@
       </w:r>
       <w:bookmarkEnd w:id="4"/>
     </w:p>
-    <w:p/>
     <w:p>
       <w:r>
         <w:rPr>
@@ -4252,13 +4158,13 @@
           <w:lang w:eastAsia="es-ES"/>
         </w:rPr>
         <w:drawing>
-          <wp:anchor distT="0" distB="0" distL="114300" distR="114300" simplePos="0" relativeHeight="251662336" behindDoc="0" locked="0" layoutInCell="1" allowOverlap="1" wp14:anchorId="60A1600B" wp14:editId="0BEC5D40">
+          <wp:anchor distT="0" distB="0" distL="114300" distR="114300" simplePos="0" relativeHeight="251662336" behindDoc="0" locked="0" layoutInCell="1" allowOverlap="1" wp14:anchorId="60A1600B" wp14:editId="7A047F53">
             <wp:simplePos x="0" y="0"/>
             <wp:positionH relativeFrom="margin">
-              <wp:align>center</wp:align>
+              <wp:posOffset>-398780</wp:posOffset>
             </wp:positionH>
             <wp:positionV relativeFrom="margin">
-              <wp:posOffset>1809750</wp:posOffset>
+              <wp:posOffset>1114425</wp:posOffset>
             </wp:positionV>
             <wp:extent cx="6274256" cy="3533241"/>
             <wp:effectExtent l="0" t="0" r="0" b="0"/>
@@ -4308,6 +4214,8 @@
           </wp:anchor>
         </w:drawing>
       </w:r>
+    </w:p>
+    <w:p>
       <w:r>
         <w:t>Esta vista se correspondería con el primer contacto del usuario y la aplicación. En ella encontramos una barra de búsqueda donde el usuario deberá escribir el nombre del videojuego sobre el que quiere obtener información.</w:t>
       </w:r>
@@ -4831,7 +4739,6 @@
       </w:r>
       <w:bookmarkEnd w:id="6"/>
     </w:p>
-    <w:p/>
     <w:p>
       <w:pPr>
         <w:pStyle w:val="Ttulo2"/>
@@ -5160,6 +5067,72 @@
     </w:p>
     <w:p>
       <w:pPr>
+        <w:jc w:val="center"/>
+        <w:rPr>
+          <w:rStyle w:val="Referenciasutil"/>
+          <w:sz w:val="22"/>
+        </w:rPr>
+      </w:pPr>
+    </w:p>
+    <w:p>
+      <w:pPr>
+        <w:rPr>
+          <w:rStyle w:val="Referenciasutil"/>
+          <w:color w:val="auto"/>
+          <w:sz w:val="22"/>
+        </w:rPr>
+      </w:pPr>
+      <w:r>
+        <w:rPr>
+          <w:rStyle w:val="Referenciasutil"/>
+          <w:color w:val="auto"/>
+          <w:sz w:val="22"/>
+        </w:rPr>
+        <w:t xml:space="preserve">DIAGRAMA DE SECUENCIA QUE EXPLICA DE FORMA ESQUEMATICA </w:t>
+      </w:r>
+      <w:r>
+        <w:rPr>
+          <w:rStyle w:val="Referenciasutil"/>
+          <w:color w:val="auto"/>
+          <w:sz w:val="28"/>
+        </w:rPr>
+        <w:t>las</w:t>
+      </w:r>
+      <w:r>
+        <w:rPr>
+          <w:rStyle w:val="Referenciasutil"/>
+          <w:color w:val="auto"/>
+          <w:sz w:val="22"/>
+        </w:rPr>
+        <w:t xml:space="preserve"> DIFERENTES </w:t>
+      </w:r>
+      <w:r>
+        <w:rPr>
+          <w:rStyle w:val="Referenciasutil"/>
+          <w:color w:val="auto"/>
+          <w:sz w:val="22"/>
+        </w:rPr>
+        <w:t>GESTIONES</w:t>
+      </w:r>
+      <w:r>
+        <w:rPr>
+          <w:rStyle w:val="Referenciasutil"/>
+          <w:color w:val="auto"/>
+          <w:sz w:val="22"/>
+        </w:rPr>
+        <w:t xml:space="preserve"> SE QUE SIGUEN PARA </w:t>
+      </w:r>
+      <w:r>
+        <w:rPr>
+          <w:rStyle w:val="Referenciasutil"/>
+          <w:color w:val="auto"/>
+          <w:sz w:val="22"/>
+        </w:rPr>
+        <w:t>LA OBTENCION DE LA INFORMACIÓN Y SU POSTERIOR DEVOLUCION EN LA VISTA DE LA APLICACIÓN.</w:t>
+      </w:r>
+    </w:p>
+    <w:p>
+      <w:pPr>
         <w:pStyle w:val="Ttulo2"/>
         <w:spacing w:before="0"/>
       </w:pPr>
@@ -5281,6 +5254,94 @@
     </w:p>
     <w:p>
       <w:pPr>
+        <w:jc w:val="center"/>
+        <w:rPr>
+          <w:rStyle w:val="Referenciasutil"/>
+          <w:sz w:val="22"/>
+        </w:rPr>
+      </w:pPr>
+    </w:p>
+    <w:p>
+      <w:pPr>
+        <w:rPr>
+          <w:rStyle w:val="Referenciasutil"/>
+          <w:color w:val="auto"/>
+          <w:sz w:val="22"/>
+        </w:rPr>
+      </w:pPr>
+      <w:r>
+        <w:rPr>
+          <w:rStyle w:val="Referenciasutil"/>
+          <w:color w:val="auto"/>
+          <w:sz w:val="22"/>
+        </w:rPr>
+        <w:t>DIAGRAMA DE CLASES QUE MUESTRA LA ESTRUCTURA DE LA APLICACIÓN BASADA EN EL MODELO VISTA CONTROLADOR.</w:t>
+      </w:r>
+    </w:p>
+    <w:p>
+      <w:pPr>
+        <w:rPr>
+          <w:rStyle w:val="Referenciasutil"/>
+          <w:color w:val="auto"/>
+          <w:sz w:val="22"/>
+        </w:rPr>
+      </w:pPr>
+      <w:r>
+        <w:rPr>
+          <w:rStyle w:val="Referenciasutil"/>
+          <w:color w:val="auto"/>
+          <w:sz w:val="22"/>
+        </w:rPr>
+        <w:t xml:space="preserve">EN EL PODEMOS VER LOS </w:t>
+      </w:r>
+      <w:r>
+        <w:rPr>
+          <w:rStyle w:val="Referenciasutil"/>
+          <w:color w:val="auto"/>
+          <w:sz w:val="28"/>
+        </w:rPr>
+        <w:t>sucesivos</w:t>
+      </w:r>
+      <w:r>
+        <w:rPr>
+          <w:rStyle w:val="Referenciasutil"/>
+          <w:color w:val="auto"/>
+          <w:sz w:val="22"/>
+        </w:rPr>
+        <w:t xml:space="preserve"> </w:t>
+      </w:r>
+      <w:r>
+        <w:rPr>
+          <w:rStyle w:val="Referenciasutil"/>
+          <w:color w:val="auto"/>
+          <w:sz w:val="28"/>
+        </w:rPr>
+        <w:t>procedimientos realizados por</w:t>
+      </w:r>
+      <w:r>
+        <w:rPr>
+          <w:rStyle w:val="Referenciasutil"/>
+          <w:color w:val="auto"/>
+          <w:sz w:val="28"/>
+        </w:rPr>
+        <w:t xml:space="preserve"> </w:t>
+      </w:r>
+      <w:r>
+        <w:rPr>
+          <w:rStyle w:val="Referenciasutil"/>
+          <w:color w:val="auto"/>
+          <w:sz w:val="22"/>
+        </w:rPr>
+        <w:t>LA APLICACIÓN DESDE EL MOMENTO EN EL QUE USUARIO INTRODUCE EL CAMPO A BUSCAR HASTA SU MUESTRA POR PANTALLA, HACIENDO ALUSION TAMBIEN A LA OPERACIÓN DE POST QUE EL USUARIO PUEDE REALIZAR.</w:t>
+      </w:r>
+    </w:p>
+    <w:p>
+      <w:pPr>
+        <w:jc w:val="both"/>
+      </w:pPr>
+    </w:p>
+    <w:p>
+      <w:pPr>
         <w:jc w:val="both"/>
       </w:pPr>
     </w:p>
@@ -5294,14 +5355,146 @@
         <w:t>Diagramas de secuencia</w:t>
       </w:r>
       <w:bookmarkEnd w:id="11"/>
+    </w:p>
+    <w:p>
+      <w:pPr>
+        <w:pStyle w:val="Ttulo2"/>
+        <w:numPr>
+          <w:ilvl w:val="0"/>
+          <w:numId w:val="0"/>
+        </w:numPr>
+        <w:ind w:left="576"/>
+      </w:pPr>
+    </w:p>
+    <w:p>
+      <w:pPr>
+        <w:rPr>
+          <w:rStyle w:val="Referenciasutil"/>
+          <w:color w:val="auto"/>
+          <w:sz w:val="22"/>
+        </w:rPr>
+      </w:pPr>
+      <w:r>
+        <w:rPr>
+          <w:rStyle w:val="Referenciasutil"/>
+          <w:color w:val="auto"/>
+          <w:sz w:val="22"/>
+        </w:rPr>
+        <w:t xml:space="preserve">DIAGRAMA DE SECUENCIA QUE EXPLICA DE </w:t>
+      </w:r>
+      <w:r>
+        <w:rPr>
+          <w:rStyle w:val="Referenciasutil"/>
+          <w:color w:val="auto"/>
+          <w:sz w:val="28"/>
+        </w:rPr>
+        <w:t>forma</w:t>
+      </w:r>
+      <w:r>
+        <w:rPr>
+          <w:rStyle w:val="Referenciasutil"/>
+          <w:color w:val="auto"/>
+          <w:sz w:val="28"/>
+        </w:rPr>
+        <w:t xml:space="preserve"> precisa</w:t>
+      </w:r>
+      <w:r>
+        <w:rPr>
+          <w:rStyle w:val="Referenciasutil"/>
+          <w:color w:val="auto"/>
+          <w:sz w:val="22"/>
+        </w:rPr>
+        <w:t xml:space="preserve"> LOS DIFERENTES PASOS SE QUE SIGUEN PARA LA OBTENCION DE LA INFORMACIÓN Y </w:t>
+      </w:r>
+      <w:r>
+        <w:rPr>
+          <w:rStyle w:val="Referenciasutil"/>
+          <w:color w:val="auto"/>
+          <w:sz w:val="28"/>
+        </w:rPr>
+        <w:t>la</w:t>
+      </w:r>
+      <w:r>
+        <w:rPr>
+          <w:rStyle w:val="Referenciasutil"/>
+          <w:color w:val="auto"/>
+          <w:sz w:val="22"/>
+        </w:rPr>
+        <w:t xml:space="preserve"> POSTERIOR DEVOLUCION</w:t>
+      </w:r>
+      <w:r>
+        <w:rPr>
+          <w:rStyle w:val="Referenciasutil"/>
+          <w:color w:val="auto"/>
+          <w:sz w:val="22"/>
+        </w:rPr>
+        <w:t xml:space="preserve"> </w:t>
+      </w:r>
+      <w:r>
+        <w:rPr>
+          <w:rStyle w:val="Referenciasutil"/>
+          <w:color w:val="auto"/>
+          <w:sz w:val="28"/>
+        </w:rPr>
+        <w:t xml:space="preserve">de los resultados </w:t>
+      </w:r>
+      <w:r>
+        <w:rPr>
+          <w:rStyle w:val="Referenciasutil"/>
+          <w:color w:val="auto"/>
+          <w:sz w:val="22"/>
+        </w:rPr>
+        <w:t xml:space="preserve"> EN LA VISTA DE LA APLICACIÓN.</w:t>
+      </w:r>
+    </w:p>
+    <w:p>
+      <w:pPr>
+        <w:rPr>
+          <w:rStyle w:val="Referenciasutil"/>
+          <w:color w:val="auto"/>
+          <w:sz w:val="28"/>
+        </w:rPr>
+      </w:pPr>
+      <w:r>
+        <w:rPr>
+          <w:rStyle w:val="Referenciasutil"/>
+          <w:color w:val="auto"/>
+          <w:sz w:val="28"/>
+        </w:rPr>
+        <w:t xml:space="preserve">se muestra de una forma detallada el procedimiento que sigue la aplicación cuando se producen las diferentes operaciones de post. </w:t>
+      </w:r>
+    </w:p>
+    <w:p>
+      <w:pPr>
+        <w:rPr>
+          <w:rStyle w:val="Referenciasutil"/>
+          <w:sz w:val="28"/>
+        </w:rPr>
+      </w:pPr>
+    </w:p>
+    <w:p>
+      <w:pPr>
+        <w:rPr>
+          <w:rStyle w:val="Referenciasutil"/>
+          <w:sz w:val="28"/>
+        </w:rPr>
+      </w:pPr>
       <w:r>
         <w:rPr>
           <w:noProof/>
         </w:rPr>
         <w:drawing>
-          <wp:inline distT="0" distB="0" distL="0" distR="0" wp14:anchorId="27F34F4B" wp14:editId="607E00AA">
+          <wp:anchor distT="0" distB="0" distL="114300" distR="114300" simplePos="0" relativeHeight="251664384" behindDoc="0" locked="0" layoutInCell="1" allowOverlap="1" wp14:anchorId="27F34F4B" wp14:editId="395AE7F0">
+            <wp:simplePos x="0" y="0"/>
+            <wp:positionH relativeFrom="margin">
+              <wp:align>right</wp:align>
+            </wp:positionH>
+            <wp:positionV relativeFrom="margin">
+              <wp:posOffset>2665095</wp:posOffset>
+            </wp:positionV>
             <wp:extent cx="5400675" cy="4152900"/>
             <wp:effectExtent l="0" t="0" r="9525" b="0"/>
+            <wp:wrapSquare wrapText="bothSides"/>
             <wp:docPr id="11" name="Imagen 11"/>
             <wp:cNvGraphicFramePr>
               <a:graphicFrameLocks xmlns:a="http://schemas.openxmlformats.org/drawingml/2006/main" noChangeAspect="1"/>
@@ -5344,19 +5537,9 @@
                 </pic:pic>
               </a:graphicData>
             </a:graphic>
-          </wp:inline>
+          </wp:anchor>
         </w:drawing>
       </w:r>
-    </w:p>
-    <w:p>
-      <w:pPr>
-        <w:pStyle w:val="Ttulo2"/>
-        <w:numPr>
-          <w:ilvl w:val="0"/>
-          <w:numId w:val="0"/>
-        </w:numPr>
-        <w:ind w:left="576"/>
-      </w:pPr>
     </w:p>
     <w:p/>
     <w:p>
@@ -5858,8 +6041,6 @@
             </w:pPr>
           </w:p>
         </w:tc>
-        <w:bookmarkStart w:id="14" w:name="_GoBack"/>
-        <w:bookmarkEnd w:id="14"/>
       </w:tr>
       <w:tr>
         <w:trPr>
@@ -6504,21 +6685,7 @@
               <w:rPr>
                 <w:sz w:val="22"/>
               </w:rPr>
-              <w:t>‘https://api.spotify.com/v1/search?q</w:t>
-            </w:r>
-            <w:proofErr w:type="gramStart"/>
-            <w:r>
-              <w:rPr>
-                <w:sz w:val="22"/>
-              </w:rPr>
-              <w:t>=”Doom</w:t>
-            </w:r>
-            <w:proofErr w:type="gramEnd"/>
-            <w:r>
-              <w:rPr>
-                <w:sz w:val="22"/>
-              </w:rPr>
-              <w:t>+soundtrack”&amp;type=playlist&amp;limit=4’</w:t>
+              <w:t>‘https://api.spotify.com/v1/search?q=”Doom+soundtrack”&amp;type=playlist&amp;limit=4’</w:t>
             </w:r>
             <w:r>
               <w:rPr>
@@ -6694,6 +6861,46 @@
         </w:tc>
       </w:tr>
     </w:tbl>
+    <w:p>
+      <w:pPr>
+        <w:spacing w:after="0"/>
+        <w:rPr>
+          <w:rFonts w:asciiTheme="majorHAnsi" w:hAnsiTheme="majorHAnsi"/>
+          <w:sz w:val="28"/>
+          <w:szCs w:val="28"/>
+        </w:rPr>
+      </w:pPr>
+    </w:p>
+    <w:p>
+      <w:pPr>
+        <w:spacing w:after="0"/>
+        <w:rPr>
+          <w:rFonts w:asciiTheme="majorHAnsi" w:hAnsiTheme="majorHAnsi"/>
+          <w:sz w:val="28"/>
+          <w:szCs w:val="28"/>
+        </w:rPr>
+      </w:pPr>
+    </w:p>
+    <w:p>
+      <w:pPr>
+        <w:spacing w:after="0"/>
+        <w:rPr>
+          <w:rFonts w:asciiTheme="majorHAnsi" w:hAnsiTheme="majorHAnsi"/>
+          <w:sz w:val="28"/>
+          <w:szCs w:val="28"/>
+        </w:rPr>
+      </w:pPr>
+    </w:p>
+    <w:p>
+      <w:pPr>
+        <w:spacing w:after="0"/>
+        <w:rPr>
+          <w:rFonts w:asciiTheme="majorHAnsi" w:hAnsiTheme="majorHAnsi"/>
+          <w:sz w:val="28"/>
+          <w:szCs w:val="28"/>
+        </w:rPr>
+      </w:pPr>
+    </w:p>
     <w:p>
       <w:pPr>
         <w:spacing w:after="0"/>
@@ -6740,6 +6947,7 @@
               <w:rPr>
                 <w:sz w:val="22"/>
               </w:rPr>
+              <w:lastRenderedPageBreak/>
               <w:t>ID</w:t>
             </w:r>
           </w:p>
@@ -6870,7 +7078,6 @@
               <w:rPr>
                 <w:sz w:val="22"/>
               </w:rPr>
-              <w:lastRenderedPageBreak/>
               <w:t>Entrada</w:t>
             </w:r>
           </w:p>
@@ -6896,21 +7103,7 @@
               <w:rPr>
                 <w:sz w:val="22"/>
               </w:rPr>
-              <w:t>Se hace uso de la API para invocar al servicio usando la URI ‘https://api.spotify.com/v1/search?q</w:t>
-            </w:r>
-            <w:proofErr w:type="gramStart"/>
-            <w:r>
-              <w:rPr>
-                <w:sz w:val="22"/>
-              </w:rPr>
-              <w:t>=”Doom</w:t>
-            </w:r>
-            <w:proofErr w:type="gramEnd"/>
-            <w:r>
-              <w:rPr>
-                <w:sz w:val="22"/>
-              </w:rPr>
-              <w:t>+soundtrack”&amp;type=playlist&amp;limit=4’ desde nuestra aplicación.</w:t>
+              <w:t>Se hace uso de la API para invocar al servicio usando la URI ‘https://api.spotify.com/v1/search?q=”Doom+soundtrack”&amp;type=playlist&amp;limit=4’ desde nuestra aplicación.</w:t>
             </w:r>
           </w:p>
         </w:tc>
@@ -7285,21 +7478,7 @@
               <w:rPr>
                 <w:sz w:val="22"/>
               </w:rPr>
-              <w:t>Se hace uso de la API para invocar al servicio usando la URI ‘https://api.spotify.com/v1/search?q</w:t>
-            </w:r>
-            <w:proofErr w:type="gramStart"/>
-            <w:r>
-              <w:rPr>
-                <w:sz w:val="22"/>
-              </w:rPr>
-              <w:t>=”Doom</w:t>
-            </w:r>
-            <w:proofErr w:type="gramEnd"/>
-            <w:r>
-              <w:rPr>
-                <w:sz w:val="22"/>
-              </w:rPr>
-              <w:t>+soundtrack”&amp;type=playlist&amp;limit=4’ desde nuestra aplicación.</w:t>
+              <w:t>Se hace uso de la API para invocar al servicio usando la URI ‘https://api.spotify.com/v1/search?q=”Doom+soundtrack”&amp;type=playlist&amp;limit=4’ desde nuestra aplicación.</w:t>
             </w:r>
           </w:p>
         </w:tc>
@@ -7857,6 +8036,36 @@
         </w:rPr>
       </w:pPr>
     </w:p>
+    <w:p>
+      <w:pPr>
+        <w:spacing w:after="0"/>
+        <w:rPr>
+          <w:rFonts w:asciiTheme="majorHAnsi" w:hAnsiTheme="majorHAnsi"/>
+          <w:sz w:val="28"/>
+          <w:szCs w:val="28"/>
+        </w:rPr>
+      </w:pPr>
+    </w:p>
+    <w:p>
+      <w:pPr>
+        <w:spacing w:after="0"/>
+        <w:rPr>
+          <w:rFonts w:asciiTheme="majorHAnsi" w:hAnsiTheme="majorHAnsi"/>
+          <w:sz w:val="28"/>
+          <w:szCs w:val="28"/>
+        </w:rPr>
+      </w:pPr>
+    </w:p>
+    <w:p>
+      <w:pPr>
+        <w:spacing w:after="0"/>
+        <w:rPr>
+          <w:rFonts w:asciiTheme="majorHAnsi" w:hAnsiTheme="majorHAnsi"/>
+          <w:sz w:val="28"/>
+          <w:szCs w:val="28"/>
+        </w:rPr>
+      </w:pPr>
+    </w:p>
     <w:tbl>
       <w:tblPr>
         <w:tblStyle w:val="Tablaconcuadrcula5oscura-nfasis5"/>
@@ -7893,6 +8102,7 @@
               <w:rPr>
                 <w:sz w:val="22"/>
               </w:rPr>
+              <w:lastRenderedPageBreak/>
               <w:t>ID</w:t>
             </w:r>
           </w:p>
@@ -8075,7 +8285,6 @@
               <w:rPr>
                 <w:sz w:val="22"/>
               </w:rPr>
-              <w:lastRenderedPageBreak/>
               <w:t>Salida esperada</w:t>
             </w:r>
           </w:p>
@@ -8332,23 +8541,614 @@
     </w:p>
     <w:p>
       <w:pPr>
-        <w:spacing w:after="0"/>
+        <w:pStyle w:val="Ttulo1"/>
+      </w:pPr>
+      <w:bookmarkStart w:id="14" w:name="_Toc3535445"/>
+      <w:r>
+        <w:lastRenderedPageBreak/>
+        <w:t>Manual de usuario</w:t>
+      </w:r>
+      <w:bookmarkEnd w:id="14"/>
+    </w:p>
+    <w:p/>
+    <w:p>
+      <w:pPr>
+        <w:pStyle w:val="Ttulo2"/>
+        <w:spacing w:before="0"/>
+      </w:pPr>
+      <w:bookmarkStart w:id="15" w:name="_Toc3535446"/>
+      <w:r>
+        <w:t>Mashup</w:t>
+      </w:r>
+      <w:bookmarkEnd w:id="15"/>
+    </w:p>
+    <w:p/>
+    <w:p>
+      <w:pPr>
+        <w:pStyle w:val="Prrafodelista"/>
+        <w:numPr>
+          <w:ilvl w:val="0"/>
+          <w:numId w:val="13"/>
+        </w:numPr>
+      </w:pPr>
+      <w:r>
         <w:rPr>
           <w:rFonts w:asciiTheme="majorHAnsi" w:hAnsiTheme="majorHAnsi"/>
+          <w:noProof/>
           <w:sz w:val="28"/>
           <w:szCs w:val="28"/>
         </w:rPr>
-      </w:pPr>
-    </w:p>
-    <w:p>
-      <w:pPr>
-        <w:pStyle w:val="Ttulo1"/>
-      </w:pPr>
-      <w:bookmarkStart w:id="15" w:name="_Toc3535445"/>
-      <w:r>
-        <w:t>Manual de usuario</w:t>
-      </w:r>
-      <w:bookmarkEnd w:id="15"/>
+        <w:drawing>
+          <wp:anchor distT="0" distB="0" distL="114300" distR="114300" simplePos="0" relativeHeight="251665408" behindDoc="0" locked="0" layoutInCell="1" allowOverlap="1" wp14:anchorId="22F6BC96" wp14:editId="453700B0">
+            <wp:simplePos x="0" y="0"/>
+            <wp:positionH relativeFrom="margin">
+              <wp:posOffset>143495</wp:posOffset>
+            </wp:positionH>
+            <wp:positionV relativeFrom="margin">
+              <wp:posOffset>1349420</wp:posOffset>
+            </wp:positionV>
+            <wp:extent cx="5400675" cy="2895600"/>
+            <wp:effectExtent l="0" t="0" r="9525" b="0"/>
+            <wp:wrapSquare wrapText="bothSides"/>
+            <wp:docPr id="2" name="Imagen 2"/>
+            <wp:cNvGraphicFramePr>
+              <a:graphicFrameLocks xmlns:a="http://schemas.openxmlformats.org/drawingml/2006/main" noChangeAspect="1"/>
+            </wp:cNvGraphicFramePr>
+            <a:graphic xmlns:a="http://schemas.openxmlformats.org/drawingml/2006/main">
+              <a:graphicData uri="http://schemas.openxmlformats.org/drawingml/2006/picture">
+                <pic:pic xmlns:pic="http://schemas.openxmlformats.org/drawingml/2006/picture">
+                  <pic:nvPicPr>
+                    <pic:cNvPr id="0" name="Picture 2"/>
+                    <pic:cNvPicPr>
+                      <a:picLocks noChangeAspect="1" noChangeArrowheads="1"/>
+                    </pic:cNvPicPr>
+                  </pic:nvPicPr>
+                  <pic:blipFill>
+                    <a:blip r:embed="rId24" cstate="print">
+                      <a:extLst>
+                        <a:ext uri="{28A0092B-C50C-407E-A947-70E740481C1C}">
+                          <a14:useLocalDpi xmlns:a14="http://schemas.microsoft.com/office/drawing/2010/main" val="0"/>
+                        </a:ext>
+                      </a:extLst>
+                    </a:blip>
+                    <a:srcRect/>
+                    <a:stretch>
+                      <a:fillRect/>
+                    </a:stretch>
+                  </pic:blipFill>
+                  <pic:spPr bwMode="auto">
+                    <a:xfrm>
+                      <a:off x="0" y="0"/>
+                      <a:ext cx="5400675" cy="2895600"/>
+                    </a:xfrm>
+                    <a:prstGeom prst="rect">
+                      <a:avLst/>
+                    </a:prstGeom>
+                    <a:noFill/>
+                    <a:ln>
+                      <a:noFill/>
+                    </a:ln>
+                  </pic:spPr>
+                </pic:pic>
+              </a:graphicData>
+            </a:graphic>
+          </wp:anchor>
+        </w:drawing>
+      </w:r>
+      <w:r>
+        <w:t>ACCEDEMOS A LA VENTANA DE LOGIN MEDIANTE LA URL</w:t>
+      </w:r>
+      <w:r>
+        <w:t xml:space="preserve"> Y ACEPTAMOS LOS </w:t>
+      </w:r>
+    </w:p>
+    <w:p>
+      <w:pPr>
+        <w:pStyle w:val="Prrafodelista"/>
+        <w:numPr>
+          <w:ilvl w:val="0"/>
+          <w:numId w:val="13"/>
+        </w:numPr>
+      </w:pPr>
+      <w:r>
+        <w:rPr>
+          <w:noProof/>
+        </w:rPr>
+        <w:drawing>
+          <wp:anchor distT="0" distB="0" distL="114300" distR="114300" simplePos="0" relativeHeight="251666432" behindDoc="0" locked="0" layoutInCell="1" allowOverlap="1" wp14:anchorId="42718412" wp14:editId="41F58955">
+            <wp:simplePos x="0" y="0"/>
+            <wp:positionH relativeFrom="column">
+              <wp:posOffset>77322</wp:posOffset>
+            </wp:positionH>
+            <wp:positionV relativeFrom="paragraph">
+              <wp:posOffset>3273647</wp:posOffset>
+            </wp:positionV>
+            <wp:extent cx="5401310" cy="2902585"/>
+            <wp:effectExtent l="0" t="0" r="8890" b="0"/>
+            <wp:wrapSquare wrapText="bothSides"/>
+            <wp:docPr id="5" name="Imagen 5"/>
+            <wp:cNvGraphicFramePr>
+              <a:graphicFrameLocks xmlns:a="http://schemas.openxmlformats.org/drawingml/2006/main" noChangeAspect="1"/>
+            </wp:cNvGraphicFramePr>
+            <a:graphic xmlns:a="http://schemas.openxmlformats.org/drawingml/2006/main">
+              <a:graphicData uri="http://schemas.openxmlformats.org/drawingml/2006/picture">
+                <pic:pic xmlns:pic="http://schemas.openxmlformats.org/drawingml/2006/picture">
+                  <pic:nvPicPr>
+                    <pic:cNvPr id="0" name="Picture 3"/>
+                    <pic:cNvPicPr>
+                      <a:picLocks noChangeAspect="1" noChangeArrowheads="1"/>
+                    </pic:cNvPicPr>
+                  </pic:nvPicPr>
+                  <pic:blipFill>
+                    <a:blip r:embed="rId25" cstate="print">
+                      <a:extLst>
+                        <a:ext uri="{28A0092B-C50C-407E-A947-70E740481C1C}">
+                          <a14:useLocalDpi xmlns:a14="http://schemas.microsoft.com/office/drawing/2010/main" val="0"/>
+                        </a:ext>
+                      </a:extLst>
+                    </a:blip>
+                    <a:srcRect/>
+                    <a:stretch>
+                      <a:fillRect/>
+                    </a:stretch>
+                  </pic:blipFill>
+                  <pic:spPr bwMode="auto">
+                    <a:xfrm>
+                      <a:off x="0" y="0"/>
+                      <a:ext cx="5401310" cy="2902585"/>
+                    </a:xfrm>
+                    <a:prstGeom prst="rect">
+                      <a:avLst/>
+                    </a:prstGeom>
+                    <a:noFill/>
+                    <a:ln>
+                      <a:noFill/>
+                    </a:ln>
+                  </pic:spPr>
+                </pic:pic>
+              </a:graphicData>
+            </a:graphic>
+            <wp14:sizeRelH relativeFrom="page">
+              <wp14:pctWidth>0</wp14:pctWidth>
+            </wp14:sizeRelH>
+            <wp14:sizeRelV relativeFrom="page">
+              <wp14:pctHeight>0</wp14:pctHeight>
+            </wp14:sizeRelV>
+          </wp:anchor>
+        </w:drawing>
+      </w:r>
+      <w:r>
+        <w:t>EN ELLA INTRODUCIMOS EL VIDEOJUEGO A BUSCAR.</w:t>
+      </w:r>
+    </w:p>
+    <w:p>
+      <w:pPr>
+        <w:pStyle w:val="Prrafodelista"/>
+      </w:pPr>
+    </w:p>
+    <w:p>
+      <w:pPr>
+        <w:pStyle w:val="Prrafodelista"/>
+      </w:pPr>
+    </w:p>
+    <w:p>
+      <w:pPr>
+        <w:pStyle w:val="Prrafodelista"/>
+      </w:pPr>
+    </w:p>
+    <w:p>
+      <w:pPr>
+        <w:pStyle w:val="Prrafodelista"/>
+      </w:pPr>
+    </w:p>
+    <w:p>
+      <w:pPr>
+        <w:pStyle w:val="Prrafodelista"/>
+      </w:pPr>
+    </w:p>
+    <w:p>
+      <w:pPr>
+        <w:pStyle w:val="Prrafodelista"/>
+      </w:pPr>
+    </w:p>
+    <w:p/>
+    <w:p>
+      <w:pPr>
+        <w:pStyle w:val="Prrafodelista"/>
+        <w:numPr>
+          <w:ilvl w:val="0"/>
+          <w:numId w:val="13"/>
+        </w:numPr>
+      </w:pPr>
+      <w:r>
+        <w:t>SE NOS RETORNARÁ LA VISTA DE RESULTADOS.</w:t>
+      </w:r>
+    </w:p>
+    <w:p>
+      <w:pPr>
+        <w:pStyle w:val="Prrafodelista"/>
+      </w:pPr>
+      <w:r>
+        <w:rPr>
+          <w:noProof/>
+        </w:rPr>
+        <w:drawing>
+          <wp:anchor distT="0" distB="0" distL="114300" distR="114300" simplePos="0" relativeHeight="251668480" behindDoc="0" locked="0" layoutInCell="1" allowOverlap="1" wp14:anchorId="5E183015" wp14:editId="27893BA4">
+            <wp:simplePos x="0" y="0"/>
+            <wp:positionH relativeFrom="margin">
+              <wp:align>left</wp:align>
+            </wp:positionH>
+            <wp:positionV relativeFrom="margin">
+              <wp:posOffset>751692</wp:posOffset>
+            </wp:positionV>
+            <wp:extent cx="5401310" cy="2902585"/>
+            <wp:effectExtent l="0" t="0" r="8890" b="0"/>
+            <wp:wrapSquare wrapText="bothSides"/>
+            <wp:docPr id="14" name="Imagen 14"/>
+            <wp:cNvGraphicFramePr>
+              <a:graphicFrameLocks xmlns:a="http://schemas.openxmlformats.org/drawingml/2006/main" noChangeAspect="1"/>
+            </wp:cNvGraphicFramePr>
+            <a:graphic xmlns:a="http://schemas.openxmlformats.org/drawingml/2006/main">
+              <a:graphicData uri="http://schemas.openxmlformats.org/drawingml/2006/picture">
+                <pic:pic xmlns:pic="http://schemas.openxmlformats.org/drawingml/2006/picture">
+                  <pic:nvPicPr>
+                    <pic:cNvPr id="0" name="Picture 5"/>
+                    <pic:cNvPicPr>
+                      <a:picLocks noChangeAspect="1" noChangeArrowheads="1"/>
+                    </pic:cNvPicPr>
+                  </pic:nvPicPr>
+                  <pic:blipFill>
+                    <a:blip r:embed="rId26" cstate="print">
+                      <a:extLst>
+                        <a:ext uri="{28A0092B-C50C-407E-A947-70E740481C1C}">
+                          <a14:useLocalDpi xmlns:a14="http://schemas.microsoft.com/office/drawing/2010/main" val="0"/>
+                        </a:ext>
+                      </a:extLst>
+                    </a:blip>
+                    <a:srcRect/>
+                    <a:stretch>
+                      <a:fillRect/>
+                    </a:stretch>
+                  </pic:blipFill>
+                  <pic:spPr bwMode="auto">
+                    <a:xfrm>
+                      <a:off x="0" y="0"/>
+                      <a:ext cx="5401310" cy="2902585"/>
+                    </a:xfrm>
+                    <a:prstGeom prst="rect">
+                      <a:avLst/>
+                    </a:prstGeom>
+                    <a:noFill/>
+                    <a:ln>
+                      <a:noFill/>
+                    </a:ln>
+                  </pic:spPr>
+                </pic:pic>
+              </a:graphicData>
+            </a:graphic>
+          </wp:anchor>
+        </w:drawing>
+      </w:r>
+    </w:p>
+    <w:p>
+      <w:pPr>
+        <w:pStyle w:val="Prrafodelista"/>
+      </w:pPr>
+    </w:p>
+    <w:p>
+      <w:pPr>
+        <w:pStyle w:val="Prrafodelista"/>
+      </w:pPr>
+      <w:r>
+        <w:rPr>
+          <w:noProof/>
+        </w:rPr>
+        <w:drawing>
+          <wp:anchor distT="0" distB="0" distL="114300" distR="114300" simplePos="0" relativeHeight="251667456" behindDoc="0" locked="0" layoutInCell="1" allowOverlap="1" wp14:anchorId="7D90C22F" wp14:editId="5F6CC347">
+            <wp:simplePos x="0" y="0"/>
+            <wp:positionH relativeFrom="margin">
+              <wp:align>left</wp:align>
+            </wp:positionH>
+            <wp:positionV relativeFrom="margin">
+              <wp:posOffset>4141899</wp:posOffset>
+            </wp:positionV>
+            <wp:extent cx="5401310" cy="2902585"/>
+            <wp:effectExtent l="0" t="0" r="8890" b="0"/>
+            <wp:wrapSquare wrapText="bothSides"/>
+            <wp:docPr id="15" name="Imagen 15"/>
+            <wp:cNvGraphicFramePr>
+              <a:graphicFrameLocks xmlns:a="http://schemas.openxmlformats.org/drawingml/2006/main" noChangeAspect="1"/>
+            </wp:cNvGraphicFramePr>
+            <a:graphic xmlns:a="http://schemas.openxmlformats.org/drawingml/2006/main">
+              <a:graphicData uri="http://schemas.openxmlformats.org/drawingml/2006/picture">
+                <pic:pic xmlns:pic="http://schemas.openxmlformats.org/drawingml/2006/picture">
+                  <pic:nvPicPr>
+                    <pic:cNvPr id="0" name="Picture 6"/>
+                    <pic:cNvPicPr>
+                      <a:picLocks noChangeAspect="1" noChangeArrowheads="1"/>
+                    </pic:cNvPicPr>
+                  </pic:nvPicPr>
+                  <pic:blipFill>
+                    <a:blip r:embed="rId27" cstate="print">
+                      <a:extLst>
+                        <a:ext uri="{28A0092B-C50C-407E-A947-70E740481C1C}">
+                          <a14:useLocalDpi xmlns:a14="http://schemas.microsoft.com/office/drawing/2010/main" val="0"/>
+                        </a:ext>
+                      </a:extLst>
+                    </a:blip>
+                    <a:srcRect/>
+                    <a:stretch>
+                      <a:fillRect/>
+                    </a:stretch>
+                  </pic:blipFill>
+                  <pic:spPr bwMode="auto">
+                    <a:xfrm>
+                      <a:off x="0" y="0"/>
+                      <a:ext cx="5401310" cy="2902585"/>
+                    </a:xfrm>
+                    <a:prstGeom prst="rect">
+                      <a:avLst/>
+                    </a:prstGeom>
+                    <a:noFill/>
+                    <a:ln>
+                      <a:noFill/>
+                    </a:ln>
+                  </pic:spPr>
+                </pic:pic>
+              </a:graphicData>
+            </a:graphic>
+          </wp:anchor>
+        </w:drawing>
+      </w:r>
+    </w:p>
+    <w:p>
+      <w:pPr>
+        <w:pStyle w:val="Prrafodelista"/>
+      </w:pPr>
+    </w:p>
+    <w:p>
+      <w:pPr>
+        <w:pStyle w:val="Prrafodelista"/>
+      </w:pPr>
+    </w:p>
+    <w:p/>
+    <w:p/>
+    <w:p/>
+    <w:p/>
+    <w:p>
+      <w:pPr>
+        <w:pStyle w:val="Prrafodelista"/>
+        <w:numPr>
+          <w:ilvl w:val="0"/>
+          <w:numId w:val="13"/>
+        </w:numPr>
+      </w:pPr>
+      <w:r>
+        <w:rPr>
+          <w:noProof/>
+        </w:rPr>
+        <w:lastRenderedPageBreak/>
+        <w:drawing>
+          <wp:anchor distT="0" distB="0" distL="114300" distR="114300" simplePos="0" relativeHeight="251669504" behindDoc="0" locked="0" layoutInCell="1" allowOverlap="1" wp14:anchorId="66B9041A" wp14:editId="0EE6E999">
+            <wp:simplePos x="0" y="0"/>
+            <wp:positionH relativeFrom="margin">
+              <wp:posOffset>100138</wp:posOffset>
+            </wp:positionH>
+            <wp:positionV relativeFrom="margin">
+              <wp:posOffset>784239</wp:posOffset>
+            </wp:positionV>
+            <wp:extent cx="5390515" cy="3572510"/>
+            <wp:effectExtent l="0" t="0" r="635" b="8890"/>
+            <wp:wrapSquare wrapText="bothSides"/>
+            <wp:docPr id="17" name="Imagen 17"/>
+            <wp:cNvGraphicFramePr>
+              <a:graphicFrameLocks xmlns:a="http://schemas.openxmlformats.org/drawingml/2006/main" noChangeAspect="1"/>
+            </wp:cNvGraphicFramePr>
+            <a:graphic xmlns:a="http://schemas.openxmlformats.org/drawingml/2006/main">
+              <a:graphicData uri="http://schemas.openxmlformats.org/drawingml/2006/picture">
+                <pic:pic xmlns:pic="http://schemas.openxmlformats.org/drawingml/2006/picture">
+                  <pic:nvPicPr>
+                    <pic:cNvPr id="0" name="Picture 8"/>
+                    <pic:cNvPicPr>
+                      <a:picLocks noChangeAspect="1" noChangeArrowheads="1"/>
+                    </pic:cNvPicPr>
+                  </pic:nvPicPr>
+                  <pic:blipFill>
+                    <a:blip r:embed="rId28">
+                      <a:extLst>
+                        <a:ext uri="{28A0092B-C50C-407E-A947-70E740481C1C}">
+                          <a14:useLocalDpi xmlns:a14="http://schemas.microsoft.com/office/drawing/2010/main" val="0"/>
+                        </a:ext>
+                      </a:extLst>
+                    </a:blip>
+                    <a:srcRect/>
+                    <a:stretch>
+                      <a:fillRect/>
+                    </a:stretch>
+                  </pic:blipFill>
+                  <pic:spPr bwMode="auto">
+                    <a:xfrm>
+                      <a:off x="0" y="0"/>
+                      <a:ext cx="5390515" cy="3572510"/>
+                    </a:xfrm>
+                    <a:prstGeom prst="rect">
+                      <a:avLst/>
+                    </a:prstGeom>
+                    <a:noFill/>
+                    <a:ln>
+                      <a:noFill/>
+                    </a:ln>
+                  </pic:spPr>
+                </pic:pic>
+              </a:graphicData>
+            </a:graphic>
+          </wp:anchor>
+        </w:drawing>
+      </w:r>
+      <w:r>
+        <w:t>SI QUEREMOS HACER UN POST, INTRODUCIMOS NUESTRO COMENTARIO EN INPUT DE LA VENTANA DE YOUTUBE Y LE DAMOS AL BOTON DE COMENTAR. SE</w:t>
+      </w:r>
+      <w:r>
+        <w:t xml:space="preserve"> </w:t>
+      </w:r>
+      <w:r>
+        <w:t>NOS REDIRIGIRÁ A UNA VENTANA DE ÉXITO</w:t>
+      </w:r>
+    </w:p>
+    <w:p>
+      <w:r>
+        <w:rPr>
+          <w:noProof/>
+        </w:rPr>
+        <w:drawing>
+          <wp:anchor distT="0" distB="0" distL="114300" distR="114300" simplePos="0" relativeHeight="251670528" behindDoc="0" locked="0" layoutInCell="1" allowOverlap="1" wp14:anchorId="78C0C63B" wp14:editId="7E14C7E7">
+            <wp:simplePos x="0" y="0"/>
+            <wp:positionH relativeFrom="margin">
+              <wp:posOffset>121920</wp:posOffset>
+            </wp:positionH>
+            <wp:positionV relativeFrom="margin">
+              <wp:posOffset>4823726</wp:posOffset>
+            </wp:positionV>
+            <wp:extent cx="5401310" cy="2902585"/>
+            <wp:effectExtent l="0" t="0" r="8890" b="0"/>
+            <wp:wrapSquare wrapText="bothSides"/>
+            <wp:docPr id="18" name="Imagen 18"/>
+            <wp:cNvGraphicFramePr>
+              <a:graphicFrameLocks xmlns:a="http://schemas.openxmlformats.org/drawingml/2006/main" noChangeAspect="1"/>
+            </wp:cNvGraphicFramePr>
+            <a:graphic xmlns:a="http://schemas.openxmlformats.org/drawingml/2006/main">
+              <a:graphicData uri="http://schemas.openxmlformats.org/drawingml/2006/picture">
+                <pic:pic xmlns:pic="http://schemas.openxmlformats.org/drawingml/2006/picture">
+                  <pic:nvPicPr>
+                    <pic:cNvPr id="0" name="Picture 9"/>
+                    <pic:cNvPicPr>
+                      <a:picLocks noChangeAspect="1" noChangeArrowheads="1"/>
+                    </pic:cNvPicPr>
+                  </pic:nvPicPr>
+                  <pic:blipFill>
+                    <a:blip r:embed="rId29" cstate="print">
+                      <a:extLst>
+                        <a:ext uri="{28A0092B-C50C-407E-A947-70E740481C1C}">
+                          <a14:useLocalDpi xmlns:a14="http://schemas.microsoft.com/office/drawing/2010/main" val="0"/>
+                        </a:ext>
+                      </a:extLst>
+                    </a:blip>
+                    <a:srcRect/>
+                    <a:stretch>
+                      <a:fillRect/>
+                    </a:stretch>
+                  </pic:blipFill>
+                  <pic:spPr bwMode="auto">
+                    <a:xfrm>
+                      <a:off x="0" y="0"/>
+                      <a:ext cx="5401310" cy="2902585"/>
+                    </a:xfrm>
+                    <a:prstGeom prst="rect">
+                      <a:avLst/>
+                    </a:prstGeom>
+                    <a:noFill/>
+                    <a:ln>
+                      <a:noFill/>
+                    </a:ln>
+                  </pic:spPr>
+                </pic:pic>
+              </a:graphicData>
+            </a:graphic>
+          </wp:anchor>
+        </w:drawing>
+      </w:r>
+    </w:p>
+    <w:p/>
+    <w:p/>
+    <w:p/>
+    <w:p/>
+    <w:p>
+      <w:pPr>
+        <w:pStyle w:val="Prrafodelista"/>
+        <w:numPr>
+          <w:ilvl w:val="0"/>
+          <w:numId w:val="13"/>
+        </w:numPr>
+      </w:pPr>
+      <w:r>
+        <w:lastRenderedPageBreak/>
+        <w:t>PODREMOS COMPROBAR QUE SE HA REALIZADO EL COMENTARIO CORRECTAMENTE</w:t>
+      </w:r>
+    </w:p>
+    <w:p>
+      <w:r>
+        <w:rPr>
+          <w:noProof/>
+        </w:rPr>
+        <w:drawing>
+          <wp:anchor distT="0" distB="0" distL="114300" distR="114300" simplePos="0" relativeHeight="251671552" behindDoc="0" locked="0" layoutInCell="1" allowOverlap="1" wp14:anchorId="46DD4EC3" wp14:editId="742747D3">
+            <wp:simplePos x="0" y="0"/>
+            <wp:positionH relativeFrom="margin">
+              <wp:posOffset>-134354</wp:posOffset>
+            </wp:positionH>
+            <wp:positionV relativeFrom="margin">
+              <wp:posOffset>694926</wp:posOffset>
+            </wp:positionV>
+            <wp:extent cx="6166485" cy="775335"/>
+            <wp:effectExtent l="19050" t="19050" r="24765" b="24765"/>
+            <wp:wrapSquare wrapText="bothSides"/>
+            <wp:docPr id="19" name="Imagen 19"/>
+            <wp:cNvGraphicFramePr>
+              <a:graphicFrameLocks xmlns:a="http://schemas.openxmlformats.org/drawingml/2006/main" noChangeAspect="1"/>
+            </wp:cNvGraphicFramePr>
+            <a:graphic xmlns:a="http://schemas.openxmlformats.org/drawingml/2006/main">
+              <a:graphicData uri="http://schemas.openxmlformats.org/drawingml/2006/picture">
+                <pic:pic xmlns:pic="http://schemas.openxmlformats.org/drawingml/2006/picture">
+                  <pic:nvPicPr>
+                    <pic:cNvPr id="0" name="Picture 10"/>
+                    <pic:cNvPicPr>
+                      <a:picLocks noChangeAspect="1" noChangeArrowheads="1"/>
+                    </pic:cNvPicPr>
+                  </pic:nvPicPr>
+                  <pic:blipFill>
+                    <a:blip r:embed="rId30">
+                      <a:extLst>
+                        <a:ext uri="{28A0092B-C50C-407E-A947-70E740481C1C}">
+                          <a14:useLocalDpi xmlns:a14="http://schemas.microsoft.com/office/drawing/2010/main" val="0"/>
+                        </a:ext>
+                      </a:extLst>
+                    </a:blip>
+                    <a:srcRect/>
+                    <a:stretch>
+                      <a:fillRect/>
+                    </a:stretch>
+                  </pic:blipFill>
+                  <pic:spPr bwMode="auto">
+                    <a:xfrm>
+                      <a:off x="0" y="0"/>
+                      <a:ext cx="6166485" cy="775335"/>
+                    </a:xfrm>
+                    <a:prstGeom prst="rect">
+                      <a:avLst/>
+                    </a:prstGeom>
+                    <a:noFill/>
+                    <a:ln>
+                      <a:solidFill>
+                        <a:schemeClr val="tx1"/>
+                      </a:solidFill>
+                    </a:ln>
+                  </pic:spPr>
+                </pic:pic>
+              </a:graphicData>
+            </a:graphic>
+            <wp14:sizeRelH relativeFrom="margin">
+              <wp14:pctWidth>0</wp14:pctWidth>
+            </wp14:sizeRelH>
+            <wp14:sizeRelV relativeFrom="margin">
+              <wp14:pctHeight>0</wp14:pctHeight>
+            </wp14:sizeRelV>
+          </wp:anchor>
+        </w:drawing>
+      </w:r>
+    </w:p>
+    <w:p>
+      <w:bookmarkStart w:id="16" w:name="_GoBack"/>
+      <w:bookmarkEnd w:id="16"/>
     </w:p>
     <w:p/>
     <w:p>
@@ -8356,53 +9156,17 @@
         <w:pStyle w:val="Ttulo2"/>
         <w:spacing w:before="0"/>
       </w:pPr>
-      <w:bookmarkStart w:id="16" w:name="_Toc3535446"/>
-      <w:r>
-        <w:t>Mashup</w:t>
-      </w:r>
-      <w:bookmarkEnd w:id="16"/>
-    </w:p>
-    <w:p/>
-    <w:p>
-      <w:r>
-        <w:t xml:space="preserve">Indique textualmente e </w:t>
-      </w:r>
-      <w:r>
-        <w:rPr>
-          <w:b/>
+      <w:bookmarkStart w:id="17" w:name="_Toc3535447"/>
+      <w:r>
+        <w:t>API REST</w:t>
+      </w:r>
+      <w:bookmarkEnd w:id="17"/>
+    </w:p>
+    <w:p>
+      <w:pPr>
+        <w:rPr>
           <w:u w:val="single"/>
         </w:rPr>
-        <w:t>incluyendo capturas de pantalla</w:t>
-      </w:r>
-      <w:r>
-        <w:t xml:space="preserve"> el manual de uso del </w:t>
-      </w:r>
-      <w:proofErr w:type="spellStart"/>
-      <w:r>
-        <w:t>mashup</w:t>
-      </w:r>
-      <w:proofErr w:type="spellEnd"/>
-      <w:r>
-        <w:t>.</w:t>
-      </w:r>
-    </w:p>
-    <w:p/>
-    <w:p>
-      <w:pPr>
-        <w:pStyle w:val="Ttulo2"/>
-        <w:spacing w:before="0"/>
-      </w:pPr>
-      <w:bookmarkStart w:id="17" w:name="_Toc3535447"/>
-      <w:r>
-        <w:t>API REST</w:t>
-      </w:r>
-      <w:bookmarkEnd w:id="17"/>
-    </w:p>
-    <w:p>
-      <w:pPr>
-        <w:rPr>
-          <w:u w:val="single"/>
-        </w:rPr>
       </w:pPr>
     </w:p>
     <w:p>
@@ -8414,7 +9178,7 @@
       <w:pPr>
         <w:spacing w:after="0"/>
       </w:pPr>
-      <w:hyperlink r:id="rId24" w:history="1">
+      <w:hyperlink r:id="rId31" w:history="1">
         <w:r>
           <w:rPr>
             <w:rStyle w:val="Hipervnculo"/>
@@ -8465,7 +9229,7 @@
       <w:r>
         <w:t xml:space="preserve">. </w:t>
       </w:r>
-      <w:hyperlink r:id="rId25" w:history="1">
+      <w:hyperlink r:id="rId32" w:history="1">
         <w:r>
           <w:rPr>
             <w:rStyle w:val="Hipervnculo"/>
@@ -8543,8 +9307,8 @@
       </w:pPr>
     </w:p>
     <w:sectPr>
-      <w:footerReference w:type="even" r:id="rId26"/>
-      <w:footerReference w:type="default" r:id="rId27"/>
+      <w:footerReference w:type="even" r:id="rId33"/>
+      <w:footerReference w:type="default" r:id="rId34"/>
       <w:pgSz w:w="11906" w:h="16838"/>
       <w:pgMar w:top="1417" w:right="1701" w:bottom="1417" w:left="1701" w:header="708" w:footer="708" w:gutter="0"/>
       <w:pgNumType w:start="1"/>
@@ -9851,6 +10615,95 @@
       </w:pPr>
     </w:lvl>
   </w:abstractNum>
+  <w:abstractNum w:abstractNumId="12" w15:restartNumberingAfterBreak="0">
+    <w:nsid w:val="790C1D83"/>
+    <w:multiLevelType w:val="hybridMultilevel"/>
+    <w:tmpl w:val="FEAA498A"/>
+    <w:lvl w:ilvl="0" w:tplc="0C0A0011">
+      <w:start w:val="1"/>
+      <w:numFmt w:val="decimal"/>
+      <w:lvlText w:val="%1)"/>
+      <w:lvlJc w:val="left"/>
+      <w:pPr>
+        <w:ind w:left="720" w:hanging="360"/>
+      </w:pPr>
+      <w:rPr>
+        <w:rFonts w:hint="default"/>
+      </w:rPr>
+    </w:lvl>
+    <w:lvl w:ilvl="1" w:tplc="0C0A0019" w:tentative="1">
+      <w:start w:val="1"/>
+      <w:numFmt w:val="lowerLetter"/>
+      <w:lvlText w:val="%2."/>
+      <w:lvlJc w:val="left"/>
+      <w:pPr>
+        <w:ind w:left="1440" w:hanging="360"/>
+      </w:pPr>
+    </w:lvl>
+    <w:lvl w:ilvl="2" w:tplc="0C0A001B" w:tentative="1">
+      <w:start w:val="1"/>
+      <w:numFmt w:val="lowerRoman"/>
+      <w:lvlText w:val="%3."/>
+      <w:lvlJc w:val="right"/>
+      <w:pPr>
+        <w:ind w:left="2160" w:hanging="180"/>
+      </w:pPr>
+    </w:lvl>
+    <w:lvl w:ilvl="3" w:tplc="0C0A000F" w:tentative="1">
+      <w:start w:val="1"/>
+      <w:numFmt w:val="decimal"/>
+      <w:lvlText w:val="%4."/>
+      <w:lvlJc w:val="left"/>
+      <w:pPr>
+        <w:ind w:left="2880" w:hanging="360"/>
+      </w:pPr>
+    </w:lvl>
+    <w:lvl w:ilvl="4" w:tplc="0C0A0019" w:tentative="1">
+      <w:start w:val="1"/>
+      <w:numFmt w:val="lowerLetter"/>
+      <w:lvlText w:val="%5."/>
+      <w:lvlJc w:val="left"/>
+      <w:pPr>
+        <w:ind w:left="3600" w:hanging="360"/>
+      </w:pPr>
+    </w:lvl>
+    <w:lvl w:ilvl="5" w:tplc="0C0A001B" w:tentative="1">
+      <w:start w:val="1"/>
+      <w:numFmt w:val="lowerRoman"/>
+      <w:lvlText w:val="%6."/>
+      <w:lvlJc w:val="right"/>
+      <w:pPr>
+        <w:ind w:left="4320" w:hanging="180"/>
+      </w:pPr>
+    </w:lvl>
+    <w:lvl w:ilvl="6" w:tplc="0C0A000F" w:tentative="1">
+      <w:start w:val="1"/>
+      <w:numFmt w:val="decimal"/>
+      <w:lvlText w:val="%7."/>
+      <w:lvlJc w:val="left"/>
+      <w:pPr>
+        <w:ind w:left="5040" w:hanging="360"/>
+      </w:pPr>
+    </w:lvl>
+    <w:lvl w:ilvl="7" w:tplc="0C0A0019" w:tentative="1">
+      <w:start w:val="1"/>
+      <w:numFmt w:val="lowerLetter"/>
+      <w:lvlText w:val="%8."/>
+      <w:lvlJc w:val="left"/>
+      <w:pPr>
+        <w:ind w:left="5760" w:hanging="360"/>
+      </w:pPr>
+    </w:lvl>
+    <w:lvl w:ilvl="8" w:tplc="0C0A001B" w:tentative="1">
+      <w:start w:val="1"/>
+      <w:numFmt w:val="lowerRoman"/>
+      <w:lvlText w:val="%9."/>
+      <w:lvlJc w:val="right"/>
+      <w:pPr>
+        <w:ind w:left="6480" w:hanging="180"/>
+      </w:pPr>
+    </w:lvl>
+  </w:abstractNum>
   <w:num w:numId="1">
     <w:abstractNumId w:val="3"/>
   </w:num>
@@ -9886,6 +10739,9 @@
   </w:num>
   <w:num w:numId="12">
     <w:abstractNumId w:val="11"/>
+  </w:num>
+  <w:num w:numId="13">
+    <w:abstractNumId w:val="12"/>
   </w:num>
 </w:numbering>
 </file>
@@ -11538,7 +12394,7 @@
 </file>
 
 <file path=customXml/itemProps1.xml><?xml version="1.0" encoding="utf-8"?>
-<ds:datastoreItem xmlns:ds="http://schemas.openxmlformats.org/officeDocument/2006/customXml" ds:itemID="{A2DE7745-3021-4001-8841-8B3F3A8B3B68}">
+<ds:datastoreItem xmlns:ds="http://schemas.openxmlformats.org/officeDocument/2006/customXml" ds:itemID="{10A4F853-D324-401F-A7F1-60EF65EC12B4}">
   <ds:schemaRefs>
     <ds:schemaRef ds:uri="http://schemas.openxmlformats.org/officeDocument/2006/bibliography"/>
   </ds:schemaRefs>

</xml_diff>

<commit_message>
PDF y cambios finales al doc
</commit_message>
<xml_diff>
--- a/INFO-GAME_MASHUP.docx
+++ b/INFO-GAME_MASHUP.docx
@@ -2597,7 +2597,7 @@
                 <w:noProof/>
                 <w:webHidden/>
               </w:rPr>
-              <w:t>9</w:t>
+              <w:t>10</w:t>
             </w:r>
             <w:r>
               <w:rPr>
@@ -2685,7 +2685,7 @@
                 <w:noProof/>
                 <w:webHidden/>
               </w:rPr>
-              <w:t>9</w:t>
+              <w:t>11</w:t>
             </w:r>
             <w:r>
               <w:rPr>
@@ -2769,7 +2769,7 @@
                 <w:noProof/>
                 <w:webHidden/>
               </w:rPr>
-              <w:t>10</w:t>
+              <w:t>13</w:t>
             </w:r>
             <w:r>
               <w:rPr>
@@ -2853,7 +2853,7 @@
                 <w:noProof/>
                 <w:webHidden/>
               </w:rPr>
-              <w:t>11</w:t>
+              <w:t>14</w:t>
             </w:r>
             <w:r>
               <w:rPr>
@@ -2937,7 +2937,7 @@
                 <w:noProof/>
                 <w:webHidden/>
               </w:rPr>
-              <w:t>12</w:t>
+              <w:t>17</w:t>
             </w:r>
             <w:r>
               <w:rPr>
@@ -3025,7 +3025,7 @@
                 <w:noProof/>
                 <w:webHidden/>
               </w:rPr>
-              <w:t>12</w:t>
+              <w:t>17</w:t>
             </w:r>
             <w:r>
               <w:rPr>
@@ -3113,7 +3113,7 @@
                 <w:noProof/>
                 <w:webHidden/>
               </w:rPr>
-              <w:t>12</w:t>
+              <w:t>21</w:t>
             </w:r>
             <w:r>
               <w:rPr>
@@ -3181,7 +3181,7 @@
                 <w:noProof/>
                 <w:webHidden/>
               </w:rPr>
-              <w:t>13</w:t>
+              <w:t>21</w:t>
             </w:r>
             <w:r>
               <w:rPr>
@@ -5055,8 +5055,6 @@
           </wp:inline>
         </w:drawing>
       </w:r>
-      <w:bookmarkStart w:id="11" w:name="_GoBack"/>
-      <w:bookmarkEnd w:id="11"/>
     </w:p>
     <w:p>
       <w:pPr>
@@ -5222,12 +5220,12 @@
       <w:pPr>
         <w:pStyle w:val="Ttulo2"/>
       </w:pPr>
-      <w:bookmarkStart w:id="12" w:name="_Toc3535442"/>
+      <w:bookmarkStart w:id="11" w:name="_Toc3535442"/>
       <w:r>
         <w:lastRenderedPageBreak/>
         <w:t>Diagramas de secuencia</w:t>
       </w:r>
-      <w:bookmarkEnd w:id="12"/>
+      <w:bookmarkEnd w:id="11"/>
     </w:p>
     <w:p>
       <w:pPr>
@@ -5563,12 +5561,12 @@
       <w:pPr>
         <w:pStyle w:val="Ttulo1"/>
       </w:pPr>
-      <w:bookmarkStart w:id="13" w:name="_Toc3535443"/>
+      <w:bookmarkStart w:id="12" w:name="_Toc3535443"/>
       <w:r>
         <w:lastRenderedPageBreak/>
         <w:t>Implementación</w:t>
       </w:r>
-      <w:bookmarkEnd w:id="13"/>
+      <w:bookmarkEnd w:id="12"/>
     </w:p>
     <w:p>
       <w:pPr>
@@ -5946,12 +5944,12 @@
       <w:pPr>
         <w:pStyle w:val="Ttulo1"/>
       </w:pPr>
-      <w:bookmarkStart w:id="14" w:name="_Toc3535444"/>
+      <w:bookmarkStart w:id="13" w:name="_Toc3535444"/>
       <w:r>
         <w:lastRenderedPageBreak/>
         <w:t>Pruebas</w:t>
       </w:r>
-      <w:bookmarkEnd w:id="14"/>
+      <w:bookmarkEnd w:id="13"/>
     </w:p>
     <w:p>
       <w:r>
@@ -9345,12 +9343,12 @@
       <w:pPr>
         <w:pStyle w:val="Ttulo1"/>
       </w:pPr>
-      <w:bookmarkStart w:id="15" w:name="_Toc3535445"/>
+      <w:bookmarkStart w:id="14" w:name="_Toc3535445"/>
       <w:r>
         <w:lastRenderedPageBreak/>
         <w:t>Manual de usuario</w:t>
       </w:r>
-      <w:bookmarkEnd w:id="15"/>
+      <w:bookmarkEnd w:id="14"/>
     </w:p>
     <w:p/>
     <w:p>
@@ -9358,11 +9356,11 @@
         <w:pStyle w:val="Ttulo2"/>
         <w:spacing w:before="0"/>
       </w:pPr>
-      <w:bookmarkStart w:id="16" w:name="_Toc3535446"/>
+      <w:bookmarkStart w:id="15" w:name="_Toc3535446"/>
       <w:r>
         <w:t>Mashup</w:t>
       </w:r>
-      <w:bookmarkEnd w:id="16"/>
+      <w:bookmarkEnd w:id="15"/>
     </w:p>
     <w:p/>
     <w:p>
@@ -10176,11 +10174,11 @@
         <w:pStyle w:val="Ttulo2"/>
         <w:spacing w:before="0"/>
       </w:pPr>
-      <w:bookmarkStart w:id="17" w:name="_Toc3535447"/>
+      <w:bookmarkStart w:id="16" w:name="_Toc3535447"/>
       <w:r>
         <w:t>API REST</w:t>
       </w:r>
-      <w:bookmarkEnd w:id="17"/>
+      <w:bookmarkEnd w:id="16"/>
     </w:p>
     <w:p>
       <w:pPr>
@@ -10197,25 +10195,32 @@
     <w:p>
       <w:pPr>
         <w:spacing w:after="0"/>
+        <w:rPr>
+          <w:rFonts w:asciiTheme="majorHAnsi" w:hAnsiTheme="majorHAnsi"/>
+          <w:sz w:val="28"/>
+          <w:szCs w:val="28"/>
+        </w:rPr>
       </w:pPr>
       <w:hyperlink r:id="rId33" w:history="1">
         <w:r>
           <w:rPr>
             <w:rStyle w:val="Hipervnculo"/>
           </w:rPr>
-          <w:t>https://app.swaggerhub.com/apis/Info-Game/Info-Game/1.0.1</w:t>
+          <w:t>https://app.swaggerhub.co</w:t>
+        </w:r>
+        <w:r>
+          <w:rPr>
+            <w:rStyle w:val="Hipervnculo"/>
+          </w:rPr>
+          <w:t>m</w:t>
+        </w:r>
+        <w:r>
+          <w:rPr>
+            <w:rStyle w:val="Hipervnculo"/>
+          </w:rPr>
+          <w:t>/apis/Info-Game/Info-Game/2.0</w:t>
         </w:r>
       </w:hyperlink>
-    </w:p>
-    <w:p>
-      <w:pPr>
-        <w:spacing w:after="0"/>
-        <w:rPr>
-          <w:rFonts w:asciiTheme="majorHAnsi" w:hAnsiTheme="majorHAnsi"/>
-          <w:sz w:val="28"/>
-          <w:szCs w:val="28"/>
-        </w:rPr>
-      </w:pPr>
     </w:p>
     <w:p>
       <w:pPr>
@@ -10226,11 +10231,11 @@
         </w:numPr>
         <w:ind w:left="432" w:hanging="432"/>
       </w:pPr>
-      <w:bookmarkStart w:id="18" w:name="_Toc3535448"/>
+      <w:bookmarkStart w:id="17" w:name="_Toc3535448"/>
       <w:r>
         <w:t>Referencias</w:t>
       </w:r>
-      <w:bookmarkEnd w:id="18"/>
+      <w:bookmarkEnd w:id="17"/>
     </w:p>
     <w:p/>
     <w:p>
@@ -10258,7 +10263,7 @@
         </w:r>
       </w:hyperlink>
       <w:r>
-        <w:t>. Accedido en Enero 2014.</w:t>
+        <w:t xml:space="preserve">. </w:t>
       </w:r>
     </w:p>
     <w:p>
@@ -10269,9 +10274,6 @@
     <w:p>
       <w:pPr>
         <w:spacing w:after="0"/>
-        <w:rPr>
-          <w:lang w:val="en-US"/>
-        </w:rPr>
       </w:pPr>
       <w:r>
         <w:t xml:space="preserve">[2] J. Webber, S. </w:t>
@@ -10307,6 +10309,46 @@
       <w:r>
         <w:t>O'Reilly Media. 2010.</w:t>
       </w:r>
+    </w:p>
+    <w:p>
+      <w:pPr>
+        <w:spacing w:after="0"/>
+        <w:rPr>
+          <w:lang w:val="en-US"/>
+        </w:rPr>
+      </w:pPr>
+    </w:p>
+    <w:p>
+      <w:pPr>
+        <w:spacing w:after="0"/>
+      </w:pPr>
+      <w:r>
+        <w:t>[</w:t>
+      </w:r>
+      <w:r>
+        <w:t xml:space="preserve">3] </w:t>
+      </w:r>
+      <w:proofErr w:type="spellStart"/>
+      <w:r>
+        <w:t>Swagger</w:t>
+      </w:r>
+      <w:proofErr w:type="spellEnd"/>
+      <w:r>
+        <w:t xml:space="preserve">. </w:t>
+      </w:r>
+      <w:hyperlink r:id="rId35" w:history="1">
+        <w:r>
+          <w:rPr>
+            <w:rStyle w:val="Hipervnculo"/>
+          </w:rPr>
+          <w:t>https://swagger.io/</w:t>
+        </w:r>
+      </w:hyperlink>
+      <w:r>
+        <w:t>.</w:t>
+      </w:r>
+      <w:bookmarkStart w:id="18" w:name="_GoBack"/>
+      <w:bookmarkEnd w:id="18"/>
     </w:p>
     <w:p>
       <w:pPr>
@@ -10327,8 +10369,8 @@
       </w:pPr>
     </w:p>
     <w:sectPr>
-      <w:footerReference w:type="even" r:id="rId35"/>
-      <w:footerReference w:type="default" r:id="rId36"/>
+      <w:footerReference w:type="even" r:id="rId36"/>
+      <w:footerReference w:type="default" r:id="rId37"/>
       <w:pgSz w:w="11906" w:h="16838"/>
       <w:pgMar w:top="1417" w:right="1701" w:bottom="1417" w:left="1701" w:header="708" w:footer="708" w:gutter="0"/>
       <w:pgNumType w:start="1"/>
@@ -13548,7 +13590,7 @@
 </file>
 
 <file path=customXml/itemProps1.xml><?xml version="1.0" encoding="utf-8"?>
-<ds:datastoreItem xmlns:ds="http://schemas.openxmlformats.org/officeDocument/2006/customXml" ds:itemID="{5F9FEC92-EBD1-4347-861D-5FA6C0E091EE}">
+<ds:datastoreItem xmlns:ds="http://schemas.openxmlformats.org/officeDocument/2006/customXml" ds:itemID="{0422B05E-C54C-4FCE-96DE-1741F1244EC5}">
   <ds:schemaRefs>
     <ds:schemaRef ds:uri="http://schemas.openxmlformats.org/officeDocument/2006/bibliography"/>
   </ds:schemaRefs>

</xml_diff>